<commit_message>
Added last step to analysis
</commit_message>
<xml_diff>
--- a/docs/Poster/Predictive Modeling/Predictive Modeling.docx
+++ b/docs/Poster/Predictive Modeling/Predictive Modeling.docx
@@ -9,74 +9,69 @@
       <w:r>
         <w:t>Predictive Modeling</w:t>
       </w:r>
-      <w:bookmarkStart w:id="0" w:name="_GoBack"/>
+    </w:p>
+    <w:p>
+      <w:pPr>
+        <w:pStyle w:val="Heading1"/>
+      </w:pPr>
+      <w:bookmarkStart w:id="0" w:name="step-1-exploratory-plots"/>
       <w:bookmarkEnd w:id="0"/>
+      <w:r>
+        <w:t>Background</w:t>
+      </w:r>
+    </w:p>
+    <w:p>
+      <w:pPr>
+        <w:pStyle w:val="BodyText"/>
+        <w:rPr>
+          <w:lang w:eastAsia="en-US"/>
+        </w:rPr>
+      </w:pPr>
+    </w:p>
+    <w:p>
+      <w:r>
+        <w:t xml:space="preserve">Support Vector Machines (SVM) is a powerful supervised learning method used to recognize patterns in data. SVM has been used in many bioinformatics applications for classification, regression, and outlier detection because it avoids overfitting, it can account for nonlinear relationships, and is robust to noise </w:t>
+      </w:r>
+      <w:r>
+        <w:rPr>
+          <w:vertAlign w:val="superscript"/>
+        </w:rPr>
+        <w:t>[1]</w:t>
+      </w:r>
+      <w:r>
+        <w:t xml:space="preserve">. </w:t>
+      </w:r>
+    </w:p>
+    <w:p>
+      <w:r>
+        <w:t xml:space="preserve">‘Elastic net’ is a regularized regression method that combines the L1 and L2 penalties from LASSO and ridge regularization methods. In this way, Elastic net overcomes some of the limitations of LASSO and ridge. Elastic net regularized regression (GLMnet) has been used to create a multi-tissue age predictor based on DNA methylation before </w:t>
+      </w:r>
+      <w:r>
+        <w:rPr>
+          <w:vertAlign w:val="superscript"/>
+        </w:rPr>
+        <w:t>[2]</w:t>
+      </w:r>
+      <w:r>
+        <w:t>, indicating that this might be well-suited for our dataset.</w:t>
+      </w:r>
+    </w:p>
+    <w:p>
+      <w:r>
+        <w:t xml:space="preserve">We propose to compare SVM and Elastic net regression methods in generating a classifier that will predict ethnicity based on DNA methylation features (CpGs). </w:t>
+      </w:r>
     </w:p>
     <w:p>
       <w:pPr>
         <w:pStyle w:val="Heading1"/>
       </w:pPr>
-      <w:bookmarkStart w:id="1" w:name="step-1-exploratory-plots"/>
+      <w:r>
+        <w:t>Step 1: Filtering</w:t>
+      </w:r>
+    </w:p>
+    <w:p>
+      <w:bookmarkStart w:id="1" w:name="explore-a-random-cpg-site"/>
       <w:bookmarkEnd w:id="1"/>
-      <w:r>
-        <w:t>Background</w:t>
-      </w:r>
-    </w:p>
-    <w:p>
-      <w:pPr>
-        <w:pStyle w:val="BodyText"/>
-        <w:rPr>
-          <w:lang w:eastAsia="en-US"/>
-        </w:rPr>
-      </w:pPr>
-    </w:p>
-    <w:p>
-      <w:r>
-        <w:t xml:space="preserve">Support Vector Machines (SVM) is a powerful supervised learning method used to recognize patterns in data. SVM has been used in many bioinformatics applications for classification, regression, and outlier detection because it avoids overfitting, it can account for nonlinear relationships, and is robust to noise </w:t>
-      </w:r>
-      <w:r>
-        <w:rPr>
-          <w:vertAlign w:val="superscript"/>
-        </w:rPr>
-        <w:t>[1]</w:t>
-      </w:r>
-      <w:r>
-        <w:t xml:space="preserve">. </w:t>
-      </w:r>
-    </w:p>
-    <w:p>
-      <w:r>
-        <w:t xml:space="preserve">‘Elastic net’ is a regularized regression method that combines the L1 and L2 penalties from LASSO and ridge regularization methods. In this way, Elastic net overcomes some of the limitations of LASSO and ridge. Elastic net regularized regression (GLMnet) has been used to create a multi-tissue age predictor based on DNA methylation before </w:t>
-      </w:r>
-      <w:r>
-        <w:rPr>
-          <w:vertAlign w:val="superscript"/>
-        </w:rPr>
-        <w:t>[2]</w:t>
-      </w:r>
-      <w:r>
-        <w:t>, indicating that this might be well-suited for our dataset.</w:t>
-      </w:r>
-    </w:p>
-    <w:p>
-      <w:r>
-        <w:t xml:space="preserve">We propose to compare SVM and Elastic net regression methods in generating a classifier that will predict ethnicity based on DNA methylation features (CpGs). </w:t>
-      </w:r>
-    </w:p>
-    <w:p>
-      <w:pPr>
-        <w:pStyle w:val="Heading1"/>
-      </w:pPr>
-      <w:r>
-        <w:t xml:space="preserve">Step 1: </w:t>
-      </w:r>
-      <w:r>
-        <w:t>Filtering</w:t>
-      </w:r>
-    </w:p>
-    <w:p>
-      <w:bookmarkStart w:id="2" w:name="explore-a-random-cpg-site"/>
-      <w:bookmarkEnd w:id="2"/>
     </w:p>
     <w:p>
       <w:r>
@@ -185,19 +180,13 @@
         <w:pStyle w:val="Heading1"/>
       </w:pPr>
       <w:r>
-        <w:t>Step 2</w:t>
-      </w:r>
-      <w:r>
-        <w:t>:</w:t>
+        <w:t>Step 2:</w:t>
       </w:r>
       <w:r>
         <w:t xml:space="preserve"> </w:t>
       </w:r>
       <w:r>
-        <w:t xml:space="preserve"> </w:t>
-      </w:r>
-      <w:r>
-        <w:t>Nested Cross Validation</w:t>
+        <w:t xml:space="preserve"> Nested Cross Validation</w:t>
       </w:r>
       <w:r>
         <w:t xml:space="preserve">  for Model Performance</w:t>
@@ -362,79 +351,37 @@
         <w:rPr>
           <w:rFonts w:cstheme="minorHAnsi"/>
         </w:rPr>
-        <w:t>α</w:t>
+        <w:t>α and λ tuning parameters</w:t>
+      </w:r>
+      <w:r>
+        <w:rPr>
+          <w:noProof/>
+        </w:rPr>
+        <w:t>. We wanted to maximized L1 norm to obtain a small panel of biomarkers</w:t>
+      </w:r>
+      <w:r>
+        <w:t xml:space="preserve"> </w:t>
+      </w:r>
+      <w:r>
+        <w:t>(</w:t>
       </w:r>
       <w:r>
         <w:rPr>
           <w:rFonts w:cstheme="minorHAnsi"/>
         </w:rPr>
-        <w:t xml:space="preserve"> and </w:t>
+        <w:t>α = 0.75, λ = 0.25).</w:t>
       </w:r>
       <w:r>
         <w:rPr>
           <w:rFonts w:cstheme="minorHAnsi"/>
         </w:rPr>
-        <w:t>λ</w:t>
+        <w:t xml:space="preserve"> </w:t>
       </w:r>
       <w:r>
         <w:rPr>
           <w:rFonts w:cstheme="minorHAnsi"/>
         </w:rPr>
-        <w:t xml:space="preserve"> tuning parameters</w:t>
-      </w:r>
-      <w:r>
-        <w:rPr>
-          <w:noProof/>
-        </w:rPr>
-        <w:t>. We wanted to maximized L1 norm to obtain a small panel of biomarkers</w:t>
-      </w:r>
-      <w:r>
-        <w:t xml:space="preserve"> </w:t>
-      </w:r>
-      <w:r>
-        <w:t>(</w:t>
-      </w:r>
-      <w:r>
-        <w:rPr>
-          <w:rFonts w:cstheme="minorHAnsi"/>
-        </w:rPr>
-        <w:t>α = 0.75, λ = 0.25).</w:t>
-      </w:r>
-      <w:r>
-        <w:rPr>
-          <w:rFonts w:cstheme="minorHAnsi"/>
-        </w:rPr>
-        <w:t xml:space="preserve"> </w:t>
-      </w:r>
-      <w:r>
-        <w:rPr>
-          <w:rFonts w:cstheme="minorHAnsi"/>
-        </w:rPr>
-        <w:t xml:space="preserve">We show  the relationship between </w:t>
-      </w:r>
-      <w:r>
-        <w:rPr>
-          <w:rFonts w:cstheme="minorHAnsi"/>
-        </w:rPr>
-        <w:t>α</w:t>
-      </w:r>
-      <w:r>
-        <w:rPr>
-          <w:rFonts w:cstheme="minorHAnsi"/>
-        </w:rPr>
-        <w:t xml:space="preserve">, </w:t>
-      </w:r>
-      <w:r>
-        <w:rPr>
-          <w:rFonts w:cstheme="minorHAnsi"/>
-        </w:rPr>
-        <w:t>λ</w:t>
-      </w:r>
-      <w:r>
-        <w:rPr>
-          <w:rFonts w:cstheme="minorHAnsi"/>
-        </w:rPr>
-        <w:t>, and training error (AUC).</w:t>
+        <w:t>We show  the relationship between α, λ, and training error (AUC).</w:t>
       </w:r>
     </w:p>
     <w:p>
@@ -516,22 +463,13 @@
     </w:p>
     <w:p>
       <w:r>
-        <w:t>The training performance was AUC = 0.981, 0.988 for glmnet and SVM, respectively. However, glmnet was more stable across repeats (we used repeatedcv, repeats = 3) during the estimation of test error (0.977 +- 0.024 vs 0.978 +- 0.05). Despite higher performance of SVM, we chose to build the final model with glmnet.</w:t>
-      </w:r>
-      <w:r>
-        <w:t xml:space="preserve"> The final tuning parameters used were </w:t>
+        <w:t xml:space="preserve">The training performance was AUC = 0.981, 0.988 for glmnet and SVM, respectively. However, glmnet was more stable across repeats (we used repeatedcv, repeats = 3) during the estimation of test error (0.977 +- 0.024 vs 0.978 +- 0.05). Despite higher performance of SVM, we chose to build the final model with glmnet. The final tuning parameters used were </w:t>
       </w:r>
       <w:r>
         <w:rPr>
           <w:rFonts w:cstheme="minorHAnsi"/>
         </w:rPr>
-        <w:t>α = 0.75, λ = 0.25</w:t>
-      </w:r>
-      <w:r>
-        <w:rPr>
-          <w:rFonts w:cstheme="minorHAnsi"/>
-        </w:rPr>
-        <w:t>.</w:t>
+        <w:t>α = 0.75, λ = 0.25.</w:t>
       </w:r>
     </w:p>
     <w:tbl>
@@ -1607,6 +1545,107 @@
       </w:r>
     </w:p>
     <w:p/>
+    <w:p/>
+    <w:p>
+      <w:pPr>
+        <w:pStyle w:val="Heading1"/>
+      </w:pPr>
+      <w:r>
+        <w:rPr>
+          <w:noProof/>
+        </w:rPr>
+        <w:lastRenderedPageBreak/>
+        <w:drawing>
+          <wp:anchor distT="0" distB="0" distL="114300" distR="114300" simplePos="0" relativeHeight="251662336" behindDoc="0" locked="0" layoutInCell="1" allowOverlap="1">
+            <wp:simplePos x="0" y="0"/>
+            <wp:positionH relativeFrom="margin">
+              <wp:posOffset>-137160</wp:posOffset>
+            </wp:positionH>
+            <wp:positionV relativeFrom="paragraph">
+              <wp:posOffset>413385</wp:posOffset>
+            </wp:positionV>
+            <wp:extent cx="5989320" cy="3693160"/>
+            <wp:effectExtent l="0" t="0" r="0" b="2540"/>
+            <wp:wrapTopAndBottom/>
+            <wp:docPr id="4" name="Picture 4" descr="C:\Users\Toshiba\AppData\Local\Microsoft\Windows\INetCache\Content.Word\PCAtesttrain.png"/>
+            <wp:cNvGraphicFramePr>
+              <a:graphicFrameLocks xmlns:a="http://schemas.openxmlformats.org/drawingml/2006/main" noChangeAspect="1"/>
+            </wp:cNvGraphicFramePr>
+            <a:graphic xmlns:a="http://schemas.openxmlformats.org/drawingml/2006/main">
+              <a:graphicData uri="http://schemas.openxmlformats.org/drawingml/2006/picture">
+                <pic:pic xmlns:pic="http://schemas.openxmlformats.org/drawingml/2006/picture">
+                  <pic:nvPicPr>
+                    <pic:cNvPr id="0" name="Picture 1" descr="C:\Users\Toshiba\AppData\Local\Microsoft\Windows\INetCache\Content.Word\PCAtesttrain.png"/>
+                    <pic:cNvPicPr>
+                      <a:picLocks noChangeAspect="1" noChangeArrowheads="1"/>
+                    </pic:cNvPicPr>
+                  </pic:nvPicPr>
+                  <pic:blipFill>
+                    <a:blip r:embed="rId12">
+                      <a:extLst>
+                        <a:ext uri="{28A0092B-C50C-407E-A947-70E740481C1C}">
+                          <a14:useLocalDpi xmlns:a14="http://schemas.microsoft.com/office/drawing/2010/main" val="0"/>
+                        </a:ext>
+                      </a:extLst>
+                    </a:blip>
+                    <a:srcRect/>
+                    <a:stretch>
+                      <a:fillRect/>
+                    </a:stretch>
+                  </pic:blipFill>
+                  <pic:spPr bwMode="auto">
+                    <a:xfrm>
+                      <a:off x="0" y="0"/>
+                      <a:ext cx="5989320" cy="3693160"/>
+                    </a:xfrm>
+                    <a:prstGeom prst="rect">
+                      <a:avLst/>
+                    </a:prstGeom>
+                    <a:noFill/>
+                    <a:ln>
+                      <a:noFill/>
+                    </a:ln>
+                  </pic:spPr>
+                </pic:pic>
+              </a:graphicData>
+            </a:graphic>
+            <wp14:sizeRelH relativeFrom="page">
+              <wp14:pctWidth>0</wp14:pctWidth>
+            </wp14:sizeRelH>
+            <wp14:sizeRelV relativeFrom="page">
+              <wp14:pctHeight>0</wp14:pctHeight>
+            </wp14:sizeRelV>
+          </wp:anchor>
+        </w:drawing>
+      </w:r>
+      <w:r>
+        <w:t>Step 5: PCA on test</w:t>
+      </w:r>
+    </w:p>
+    <w:p>
+      <w:pPr>
+        <w:pStyle w:val="BodyText"/>
+        <w:rPr>
+          <w:lang w:eastAsia="en-US"/>
+        </w:rPr>
+      </w:pPr>
+      <w:r>
+        <w:rPr>
+          <w:lang w:eastAsia="en-US"/>
+        </w:rPr>
+        <w:t>We suspect that the classification is performing poorly on the test data because we doubt that it is truly entirely Caucasian. From this PCA plot on test and train, we can see that the first PC is much different in train vs test (bottom right panel). This indicates that our two datasets are very different, which might make the classifier unsuitable for the test.</w:t>
+      </w:r>
+      <w:bookmarkStart w:id="2" w:name="_GoBack"/>
+      <w:bookmarkEnd w:id="2"/>
+    </w:p>
+    <w:p>
+      <w:pPr>
+        <w:pStyle w:val="BodyText"/>
+        <w:rPr>
+          <w:lang w:eastAsia="en-US"/>
+        </w:rPr>
+      </w:pPr>
+    </w:p>
     <w:p>
       <w:r>
         <w:t>[1] - Vapnik VN. Statistical Learning Theory. Wiley, New York (1998)</w:t>
@@ -1654,7 +1693,6 @@
           <w:szCs w:val="21"/>
           <w:shd w:val="clear" w:color="auto" w:fill="FEFEFE"/>
         </w:rPr>
-        <w:lastRenderedPageBreak/>
         <w:t xml:space="preserve">[3] - </w:t>
       </w:r>
       <w:r>

</xml_diff>

<commit_message>
update merged pca plot
</commit_message>
<xml_diff>
--- a/docs/Poster/Predictive Modeling/Predictive Modeling.docx
+++ b/docs/Poster/Predictive Modeling/Predictive Modeling.docx
@@ -44,7 +44,15 @@
     </w:p>
     <w:p>
       <w:r>
-        <w:t xml:space="preserve">‘Elastic net’ is a regularized regression method that combines the L1 and L2 penalties from LASSO and ridge regularization methods. In this way, Elastic net overcomes some of the limitations of LASSO and ridge. Elastic net regularized regression (GLMnet) has been used to create a multi-tissue age predictor based on DNA methylation before </w:t>
+        <w:t>‘Elastic net’ is a regularized regression method that combines the L1 and L2 penalties from LASSO and ridge regularization methods. In this way, Elastic net overcomes some of the limitations of LASSO and ridge. Elastic net regularized regression (</w:t>
+      </w:r>
+      <w:proofErr w:type="spellStart"/>
+      <w:r>
+        <w:t>GLMnet</w:t>
+      </w:r>
+      <w:proofErr w:type="spellEnd"/>
+      <w:r>
+        <w:t xml:space="preserve">) has been used to create a multi-tissue age predictor based on DNA methylation before </w:t>
       </w:r>
       <w:r>
         <w:rPr>
@@ -58,7 +66,15 @@
     </w:p>
     <w:p>
       <w:r>
-        <w:t xml:space="preserve">We propose to compare SVM and Elastic net regression methods in generating a classifier that will predict ethnicity based on DNA methylation features (CpGs). </w:t>
+        <w:t>We propose to compare SVM and Elastic net regression methods in generating a classifier that will predict ethnicity based on DNA methylation features (</w:t>
+      </w:r>
+      <w:proofErr w:type="spellStart"/>
+      <w:r>
+        <w:t>CpGs</w:t>
+      </w:r>
+      <w:proofErr w:type="spellEnd"/>
+      <w:r>
+        <w:t xml:space="preserve">). </w:t>
       </w:r>
     </w:p>
     <w:p>
@@ -144,11 +160,29 @@
       <w:r>
         <w:t xml:space="preserve">We chose to use an arbitrary threshold to </w:t>
       </w:r>
+      <w:proofErr w:type="spellStart"/>
       <w:r>
         <w:t>prefilter</w:t>
       </w:r>
-      <w:r>
-        <w:t xml:space="preserve"> CpGs to retain. CpGs with a standard deviation (SD) greater </w:t>
+      <w:proofErr w:type="spellEnd"/>
+      <w:r>
+        <w:t xml:space="preserve"> </w:t>
+      </w:r>
+      <w:proofErr w:type="spellStart"/>
+      <w:r>
+        <w:t>CpGs</w:t>
+      </w:r>
+      <w:proofErr w:type="spellEnd"/>
+      <w:r>
+        <w:t xml:space="preserve"> to retain. </w:t>
+      </w:r>
+      <w:proofErr w:type="spellStart"/>
+      <w:r>
+        <w:t>CpGs</w:t>
+      </w:r>
+      <w:proofErr w:type="spellEnd"/>
+      <w:r>
+        <w:t xml:space="preserve"> with a standard deviation (SD) greater </w:t>
       </w:r>
       <w:r>
         <w:t>than 0.10</w:t>
@@ -163,10 +197,26 @@
         <w:t>0775</w:t>
       </w:r>
       <w:r>
-        <w:t xml:space="preserve"> CpGs for model building.</w:t>
-      </w:r>
-      <w:r>
-        <w:t xml:space="preserve"> We reason that only variable CpGs are likely to be able to be used to distinguish ethnicity, however we are uncertain with</w:t>
+        <w:t xml:space="preserve"> </w:t>
+      </w:r>
+      <w:proofErr w:type="spellStart"/>
+      <w:r>
+        <w:t>CpGs</w:t>
+      </w:r>
+      <w:proofErr w:type="spellEnd"/>
+      <w:r>
+        <w:t xml:space="preserve"> for model building.</w:t>
+      </w:r>
+      <w:r>
+        <w:t xml:space="preserve"> We reason that only variable </w:t>
+      </w:r>
+      <w:proofErr w:type="spellStart"/>
+      <w:r>
+        <w:t>CpGs</w:t>
+      </w:r>
+      <w:proofErr w:type="spellEnd"/>
+      <w:r>
+        <w:t xml:space="preserve"> are likely to be able to be used to distinguish ethnicity, however we are uncertain with</w:t>
       </w:r>
       <w:r>
         <w:t xml:space="preserve"> the viability of this strategy in setting a threshold.</w:t>
@@ -189,7 +239,7 @@
         <w:t xml:space="preserve"> Nested Cross Validation</w:t>
       </w:r>
       <w:r>
-        <w:t xml:space="preserve">  for Model Performance</w:t>
+        <w:t xml:space="preserve"> for Model Performance</w:t>
       </w:r>
     </w:p>
     <w:p>
@@ -357,7 +407,13 @@
         <w:rPr>
           <w:noProof/>
         </w:rPr>
-        <w:t>. We wanted to maximized L1 norm to obtain a small panel of biomarkers</w:t>
+        <w:t>. We wanted to use more L1-regularization</w:t>
+      </w:r>
+      <w:r>
+        <w:rPr>
+          <w:noProof/>
+        </w:rPr>
+        <w:t xml:space="preserve"> to obtain a small panel of biomarkers</w:t>
       </w:r>
       <w:r>
         <w:t xml:space="preserve"> </w:t>
@@ -381,7 +437,15 @@
         <w:rPr>
           <w:rFonts w:cstheme="minorHAnsi"/>
         </w:rPr>
-        <w:t>We show  the relationship between α, λ, and training error (AUC).</w:t>
+        <w:t xml:space="preserve">We show </w:t>
+      </w:r>
+      <w:bookmarkStart w:id="2" w:name="_GoBack"/>
+      <w:bookmarkEnd w:id="2"/>
+      <w:r>
+        <w:rPr>
+          <w:rFonts w:cstheme="minorHAnsi"/>
+        </w:rPr>
+        <w:t>the relationship between α, λ, and training error (AUC).</w:t>
       </w:r>
     </w:p>
     <w:p>
@@ -463,7 +527,39 @@
     </w:p>
     <w:p>
       <w:r>
-        <w:t xml:space="preserve">The training performance was AUC = 0.981, 0.988 for glmnet and SVM, respectively. However, glmnet was more stable across repeats (we used repeatedcv, repeats = 3) during the estimation of test error (0.977 +- 0.024 vs 0.978 +- 0.05). Despite higher performance of SVM, we chose to build the final model with glmnet. The final tuning parameters used were </w:t>
+        <w:t xml:space="preserve">The training performance was AUC = 0.981, 0.988 for </w:t>
+      </w:r>
+      <w:proofErr w:type="spellStart"/>
+      <w:r>
+        <w:t>glmnet</w:t>
+      </w:r>
+      <w:proofErr w:type="spellEnd"/>
+      <w:r>
+        <w:t xml:space="preserve"> and SVM, respectively. However, </w:t>
+      </w:r>
+      <w:proofErr w:type="spellStart"/>
+      <w:r>
+        <w:t>glmnet</w:t>
+      </w:r>
+      <w:proofErr w:type="spellEnd"/>
+      <w:r>
+        <w:t xml:space="preserve"> was more stable across repeats (we used </w:t>
+      </w:r>
+      <w:proofErr w:type="spellStart"/>
+      <w:r>
+        <w:t>repeatedcv</w:t>
+      </w:r>
+      <w:proofErr w:type="spellEnd"/>
+      <w:r>
+        <w:t xml:space="preserve">, repeats = 3) during the estimation of test error (0.977 +- 0.024 vs 0.978 +- 0.05). Despite higher performance of SVM, we chose to build the final model with </w:t>
+      </w:r>
+      <w:proofErr w:type="spellStart"/>
+      <w:r>
+        <w:t>glmnet</w:t>
+      </w:r>
+      <w:proofErr w:type="spellEnd"/>
+      <w:r>
+        <w:t xml:space="preserve">. The final tuning parameters used were </w:t>
       </w:r>
       <w:r>
         <w:rPr>
@@ -547,6 +643,7 @@
                 <w:color w:val="000000"/>
               </w:rPr>
             </w:pPr>
+            <w:proofErr w:type="spellStart"/>
             <w:r>
               <w:rPr>
                 <w:rFonts w:ascii="Calibri" w:eastAsia="Times New Roman" w:hAnsi="Calibri" w:cs="Calibri"/>
@@ -554,6 +651,7 @@
               </w:rPr>
               <w:t>glmnet</w:t>
             </w:r>
+            <w:proofErr w:type="spellEnd"/>
           </w:p>
         </w:tc>
         <w:tc>
@@ -1192,7 +1290,15 @@
     <w:p/>
     <w:p>
       <w:r>
-        <w:t>The final model utilizes 11 CpGs as predictors.</w:t>
+        <w:t xml:space="preserve">The final model utilizes 11 </w:t>
+      </w:r>
+      <w:proofErr w:type="spellStart"/>
+      <w:r>
+        <w:t>CpGs</w:t>
+      </w:r>
+      <w:proofErr w:type="spellEnd"/>
+      <w:r>
+        <w:t xml:space="preserve"> as predictors.</w:t>
       </w:r>
     </w:p>
     <w:p/>
@@ -1233,7 +1339,35 @@
         <w:rPr>
           <w:lang w:eastAsia="en-US"/>
         </w:rPr>
-        <w:t>Using the glmnet model, which utilizes 11 predictor CpGs to predict Ethnicity, we assessed the heterogeneity of our unlabeled test data. We found that all Samples were classified as Caucasian, with a probability ranging from 0.</w:t>
+        <w:t xml:space="preserve">Using the </w:t>
+      </w:r>
+      <w:proofErr w:type="spellStart"/>
+      <w:r>
+        <w:rPr>
+          <w:lang w:eastAsia="en-US"/>
+        </w:rPr>
+        <w:t>glmnet</w:t>
+      </w:r>
+      <w:proofErr w:type="spellEnd"/>
+      <w:r>
+        <w:rPr>
+          <w:lang w:eastAsia="en-US"/>
+        </w:rPr>
+        <w:t xml:space="preserve"> model, which utilizes 11 predictor </w:t>
+      </w:r>
+      <w:proofErr w:type="spellStart"/>
+      <w:r>
+        <w:rPr>
+          <w:lang w:eastAsia="en-US"/>
+        </w:rPr>
+        <w:t>CpGs</w:t>
+      </w:r>
+      <w:proofErr w:type="spellEnd"/>
+      <w:r>
+        <w:rPr>
+          <w:lang w:eastAsia="en-US"/>
+        </w:rPr>
+        <w:t xml:space="preserve"> to predict Ethnicity, we assessed the heterogeneity of our unlabeled test data. We found that all Samples were classified as Caucasian, with a probability ranging from 0.</w:t>
       </w:r>
       <w:r>
         <w:rPr>
@@ -1318,7 +1452,15 @@
     </w:p>
     <w:p>
       <w:r>
-        <w:t xml:space="preserve">Clustering combined Train and Test data using the predictor CpGs only results in separation of two main clusters, </w:t>
+        <w:t xml:space="preserve">Clustering combined Train and Test data using the predictor </w:t>
+      </w:r>
+      <w:proofErr w:type="spellStart"/>
+      <w:r>
+        <w:t>CpGs</w:t>
+      </w:r>
+      <w:proofErr w:type="spellEnd"/>
+      <w:r>
+        <w:t xml:space="preserve"> only results in separation of two main clusters, </w:t>
       </w:r>
       <w:r>
         <w:t>consisting of primarily Asians or Caucasians. The test training samples (unlabeled) primarily fall into the Caucasian cluster.</w:t>
@@ -1551,23 +1693,26 @@
         <w:pStyle w:val="Heading1"/>
       </w:pPr>
       <w:r>
+        <w:lastRenderedPageBreak/>
+        <w:t>Step 5: PCA on test</w:t>
+      </w:r>
+    </w:p>
+    <w:p>
+      <w:pPr>
+        <w:pStyle w:val="BodyText"/>
+        <w:rPr>
+          <w:lang w:eastAsia="en-US"/>
+        </w:rPr>
+      </w:pPr>
+      <w:r>
         <w:rPr>
           <w:noProof/>
         </w:rPr>
-        <w:lastRenderedPageBreak/>
         <w:drawing>
-          <wp:anchor distT="0" distB="0" distL="114300" distR="114300" simplePos="0" relativeHeight="251662336" behindDoc="0" locked="0" layoutInCell="1" allowOverlap="1">
-            <wp:simplePos x="0" y="0"/>
-            <wp:positionH relativeFrom="margin">
-              <wp:posOffset>-137160</wp:posOffset>
-            </wp:positionH>
-            <wp:positionV relativeFrom="paragraph">
-              <wp:posOffset>413385</wp:posOffset>
-            </wp:positionV>
-            <wp:extent cx="5989320" cy="3693160"/>
-            <wp:effectExtent l="0" t="0" r="0" b="2540"/>
-            <wp:wrapTopAndBottom/>
-            <wp:docPr id="4" name="Picture 4" descr="C:\Users\Toshiba\AppData\Local\Microsoft\Windows\INetCache\Content.Word\PCAtesttrain.png"/>
+          <wp:inline distT="0" distB="0" distL="0" distR="0">
+            <wp:extent cx="5943600" cy="5943600"/>
+            <wp:effectExtent l="0" t="0" r="0" b="0"/>
+            <wp:docPr id="6" name="Picture 6"/>
             <wp:cNvGraphicFramePr>
               <a:graphicFrameLocks xmlns:a="http://schemas.openxmlformats.org/drawingml/2006/main" noChangeAspect="1"/>
             </wp:cNvGraphicFramePr>
@@ -1575,10 +1720,8 @@
               <a:graphicData uri="http://schemas.openxmlformats.org/drawingml/2006/picture">
                 <pic:pic xmlns:pic="http://schemas.openxmlformats.org/drawingml/2006/picture">
                   <pic:nvPicPr>
-                    <pic:cNvPr id="0" name="Picture 1" descr="C:\Users\Toshiba\AppData\Local\Microsoft\Windows\INetCache\Content.Word\PCAtesttrain.png"/>
-                    <pic:cNvPicPr>
-                      <a:picLocks noChangeAspect="1" noChangeArrowheads="1"/>
-                    </pic:cNvPicPr>
+                    <pic:cNvPr id="6" name="merged_pca.png"/>
+                    <pic:cNvPicPr/>
                   </pic:nvPicPr>
                   <pic:blipFill>
                     <a:blip r:embed="rId12">
@@ -1588,39 +1731,25 @@
                         </a:ext>
                       </a:extLst>
                     </a:blip>
-                    <a:srcRect/>
                     <a:stretch>
                       <a:fillRect/>
                     </a:stretch>
                   </pic:blipFill>
-                  <pic:spPr bwMode="auto">
+                  <pic:spPr>
                     <a:xfrm>
                       <a:off x="0" y="0"/>
-                      <a:ext cx="5989320" cy="3693160"/>
+                      <a:ext cx="5943600" cy="5943600"/>
                     </a:xfrm>
                     <a:prstGeom prst="rect">
                       <a:avLst/>
                     </a:prstGeom>
-                    <a:noFill/>
-                    <a:ln>
-                      <a:noFill/>
-                    </a:ln>
                   </pic:spPr>
                 </pic:pic>
               </a:graphicData>
             </a:graphic>
-            <wp14:sizeRelH relativeFrom="page">
-              <wp14:pctWidth>0</wp14:pctWidth>
-            </wp14:sizeRelH>
-            <wp14:sizeRelV relativeFrom="page">
-              <wp14:pctHeight>0</wp14:pctHeight>
-            </wp14:sizeRelV>
-          </wp:anchor>
+          </wp:inline>
         </w:drawing>
       </w:r>
-      <w:r>
-        <w:t>Step 5: PCA on test</w:t>
-      </w:r>
     </w:p>
     <w:p>
       <w:pPr>
@@ -1631,12 +1760,65 @@
       </w:pPr>
       <w:r>
         <w:rPr>
+          <w:noProof/>
+        </w:rPr>
+        <w:lastRenderedPageBreak/>
+        <w:drawing>
+          <wp:inline distT="0" distB="0" distL="0" distR="0">
+            <wp:extent cx="5715000" cy="5715000"/>
+            <wp:effectExtent l="0" t="0" r="0" b="0"/>
+            <wp:docPr id="9" name="Picture 9"/>
+            <wp:cNvGraphicFramePr>
+              <a:graphicFrameLocks xmlns:a="http://schemas.openxmlformats.org/drawingml/2006/main" noChangeAspect="1"/>
+            </wp:cNvGraphicFramePr>
+            <a:graphic xmlns:a="http://schemas.openxmlformats.org/drawingml/2006/main">
+              <a:graphicData uri="http://schemas.openxmlformats.org/drawingml/2006/picture">
+                <pic:pic xmlns:pic="http://schemas.openxmlformats.org/drawingml/2006/picture">
+                  <pic:nvPicPr>
+                    <pic:cNvPr id="9" name="merged_pca_scree.png"/>
+                    <pic:cNvPicPr/>
+                  </pic:nvPicPr>
+                  <pic:blipFill>
+                    <a:blip r:embed="rId13">
+                      <a:extLst>
+                        <a:ext uri="{28A0092B-C50C-407E-A947-70E740481C1C}">
+                          <a14:useLocalDpi xmlns:a14="http://schemas.microsoft.com/office/drawing/2010/main" val="0"/>
+                        </a:ext>
+                      </a:extLst>
+                    </a:blip>
+                    <a:stretch>
+                      <a:fillRect/>
+                    </a:stretch>
+                  </pic:blipFill>
+                  <pic:spPr>
+                    <a:xfrm>
+                      <a:off x="0" y="0"/>
+                      <a:ext cx="5715000" cy="5715000"/>
+                    </a:xfrm>
+                    <a:prstGeom prst="rect">
+                      <a:avLst/>
+                    </a:prstGeom>
+                  </pic:spPr>
+                </pic:pic>
+              </a:graphicData>
+            </a:graphic>
+          </wp:inline>
+        </w:drawing>
+      </w:r>
+    </w:p>
+    <w:p>
+      <w:pPr>
+        <w:pStyle w:val="BodyText"/>
+        <w:rPr>
           <w:lang w:eastAsia="en-US"/>
         </w:rPr>
+      </w:pPr>
+      <w:r>
+        <w:rPr>
+          <w:lang w:eastAsia="en-US"/>
+        </w:rPr>
         <w:t>We suspect that the classification is performing poorly on the test data because we doubt that it is truly entirely Caucasian. From this PCA plot on test and train, we can see that the first PC is much different in train vs test (bottom right panel). This indicates that our two datasets are very different, which might make the classifier unsuitable for the test.</w:t>
       </w:r>
-      <w:bookmarkStart w:id="2" w:name="_GoBack"/>
-      <w:bookmarkEnd w:id="2"/>
     </w:p>
     <w:p>
       <w:pPr>
@@ -1648,7 +1830,15 @@
     </w:p>
     <w:p>
       <w:r>
-        <w:t>[1] - Vapnik VN. Statistical Learning Theory. Wiley, New York (1998)</w:t>
+        <w:t xml:space="preserve">[1] - </w:t>
+      </w:r>
+      <w:proofErr w:type="spellStart"/>
+      <w:r>
+        <w:t>Vapnik</w:t>
+      </w:r>
+      <w:proofErr w:type="spellEnd"/>
+      <w:r>
+        <w:t xml:space="preserve"> VN. Statistical Learning Theory. Wiley, New York (1998)</w:t>
       </w:r>
     </w:p>
     <w:p>

</xml_diff>